<commit_message>
15:00 copy of security
</commit_message>
<xml_diff>
--- a/Documents/Automatización reporte Mantenimiento.docx
+++ b/Documents/Automatización reporte Mantenimiento.docx
@@ -133,13 +133,8 @@
         <w:t>desarrollar</w:t>
       </w:r>
       <w:r>
-        <w:t xml:space="preserve">. Responsable </w:t>
-      </w:r>
-      <w:proofErr w:type="spellStart"/>
-      <w:r>
-        <w:t>Erwing</w:t>
-      </w:r>
-      <w:proofErr w:type="spellEnd"/>
+        <w:t>. Responsable Erwing</w:t>
+      </w:r>
     </w:p>
     <w:p>
       <w:pPr>
@@ -170,13 +165,8 @@
         <w:t>desarrollar</w:t>
       </w:r>
       <w:r>
-        <w:t xml:space="preserve">. Responsable </w:t>
-      </w:r>
-      <w:proofErr w:type="spellStart"/>
-      <w:r>
-        <w:t>Erwing</w:t>
-      </w:r>
-      <w:proofErr w:type="spellEnd"/>
+        <w:t>. Responsable Erwing</w:t>
+      </w:r>
     </w:p>
     <w:p>
       <w:pPr>
@@ -632,7 +622,7 @@
       <w:lvlText w:val="%1."/>
       <w:lvlJc w:val="left"/>
       <w:pPr>
-        <w:ind w:left="720" w:hanging="360"/>
+        <w:ind w:left="928" w:hanging="360"/>
       </w:pPr>
     </w:lvl>
     <w:lvl w:ilvl="1" w:tplc="240A0019" w:tentative="1">
@@ -956,6 +946,7 @@
     <w:lsdException w:name="HTML Sample" w:semiHidden="1" w:unhideWhenUsed="1"/>
     <w:lsdException w:name="HTML Typewriter" w:semiHidden="1" w:unhideWhenUsed="1"/>
     <w:lsdException w:name="HTML Variable" w:semiHidden="1" w:unhideWhenUsed="1"/>
+    <w:lsdException w:name="Normal Table" w:semiHidden="1" w:unhideWhenUsed="1"/>
     <w:lsdException w:name="annotation subject" w:semiHidden="1" w:unhideWhenUsed="1"/>
     <w:lsdException w:name="No List" w:semiHidden="1" w:unhideWhenUsed="1"/>
     <w:lsdException w:name="Outline List 1" w:semiHidden="1" w:unhideWhenUsed="1"/>
@@ -998,8 +989,11 @@
     <w:lsdException w:name="Table Contemporary" w:semiHidden="1" w:unhideWhenUsed="1"/>
     <w:lsdException w:name="Table Elegant" w:semiHidden="1" w:unhideWhenUsed="1"/>
     <w:lsdException w:name="Table Professional" w:semiHidden="1" w:unhideWhenUsed="1"/>
+    <w:lsdException w:name="Table Subtle 1" w:semiHidden="1" w:unhideWhenUsed="1"/>
     <w:lsdException w:name="Table Subtle 2" w:semiHidden="1" w:unhideWhenUsed="1"/>
     <w:lsdException w:name="Table Web 1" w:semiHidden="1" w:unhideWhenUsed="1"/>
+    <w:lsdException w:name="Table Web 2" w:semiHidden="1" w:unhideWhenUsed="1"/>
+    <w:lsdException w:name="Table Web 3" w:semiHidden="1" w:unhideWhenUsed="1"/>
     <w:lsdException w:name="Balloon Text" w:semiHidden="1" w:unhideWhenUsed="1"/>
     <w:lsdException w:name="Table Grid" w:uiPriority="39"/>
     <w:lsdException w:name="Table Theme" w:semiHidden="1" w:unhideWhenUsed="1"/>

</xml_diff>